<commit_message>
fixed to default to html in .Rmd otherwise bookdown features fail
</commit_message>
<xml_diff>
--- a/docs/retrofitOrBust.docx
+++ b/docs/retrofitOrBust.docx
@@ -65,8 +65,27 @@
         <w:t xml:space="preserve"> </w:t>
       </w:r>
       <w:r>
-        <w:t xml:space="preserve">15:44:29</w:t>
-      </w:r>
+        <w:t xml:space="preserve">15:55:53</w:t>
+      </w:r>
+    </w:p>
+    <w:p>
+      <w:pPr>
+        <w:pStyle w:val="BlockText"/>
+      </w:pPr>
+      <w:r>
+        <w:t xml:space="preserve">This frdayFun note was first published as a</w:t>
+      </w:r>
+      <w:r>
+        <w:t xml:space="preserve"> </w:t>
+      </w:r>
+      <w:hyperlink r:id="rId20">
+        <w:r>
+          <w:rPr>
+            <w:rStyle w:val="Hyperlink"/>
+          </w:rPr>
+          <w:t xml:space="preserve">blog</w:t>
+        </w:r>
+      </w:hyperlink>
     </w:p>
     <w:p>
       <w:pPr>
@@ -96,7 +115,7 @@
       <w:r>
         <w:t xml:space="preserve"> </w:t>
       </w:r>
-      <w:hyperlink r:id="rId20">
+      <w:hyperlink r:id="rId21">
         <w:r>
           <w:rPr>
             <w:rStyle w:val="Hyperlink"/>
@@ -133,7 +152,7 @@
       <w:r>
         <w:t xml:space="preserve"> </w:t>
       </w:r>
-      <w:hyperlink r:id="rId21">
+      <w:hyperlink r:id="rId22">
         <w:r>
           <w:rPr>
             <w:rStyle w:val="Hyperlink"/>
@@ -159,7 +178,7 @@
       <w:r>
         <w:t xml:space="preserve"> </w:t>
       </w:r>
-      <w:hyperlink r:id="rId22">
+      <w:hyperlink r:id="rId23">
         <w:r>
           <w:rPr>
             <w:rStyle w:val="Hyperlink"/>
@@ -188,7 +207,7 @@
       <w:r>
         <w:t xml:space="preserve"> </w:t>
       </w:r>
-      <w:hyperlink r:id="rId23">
+      <w:hyperlink r:id="rId24">
         <w:r>
           <w:rPr>
             <w:rStyle w:val="Hyperlink"/>
@@ -215,7 +234,7 @@
       <w:r>
         <w:t xml:space="preserve"> </w:t>
       </w:r>
-      <w:hyperlink r:id="rId20">
+      <w:hyperlink r:id="rId21">
         <w:r>
           <w:rPr>
             <w:rStyle w:val="Hyperlink"/>
@@ -231,11 +250,11 @@
       <w:pPr>
         <w:pStyle w:val="Heading1"/>
       </w:pPr>
-      <w:bookmarkStart w:id="24" w:name="ballparks"/>
+      <w:bookmarkStart w:id="25" w:name="ballparks"/>
       <w:r>
         <w:t xml:space="preserve">Ballparks</w:t>
       </w:r>
-      <w:bookmarkEnd w:id="24"/>
+      <w:bookmarkEnd w:id="25"/>
     </w:p>
     <w:p>
       <w:pPr>
@@ -244,7 +263,7 @@
       <w:r>
         <w:t xml:space="preserve">If we want a very ‘</w:t>
       </w:r>
-      <w:hyperlink r:id="rId25">
+      <w:hyperlink r:id="rId26">
         <w:r>
           <w:rPr>
             <w:rStyle w:val="Hyperlink"/>
@@ -258,7 +277,7 @@
       <w:r>
         <w:t xml:space="preserve"> </w:t>
       </w:r>
-      <w:hyperlink r:id="rId26">
+      <w:hyperlink r:id="rId27">
         <w:r>
           <w:rPr>
             <w:rStyle w:val="Hyperlink"/>
@@ -277,11 +296,11 @@
       <w:pPr>
         <w:pStyle w:val="Heading1"/>
       </w:pPr>
-      <w:bookmarkStart w:id="27" w:name="how-big-is-the-problem"/>
+      <w:bookmarkStart w:id="28" w:name="how-big-is-the-problem"/>
       <w:r>
         <w:t xml:space="preserve">How big is the problem?</w:t>
       </w:r>
-      <w:bookmarkEnd w:id="27"/>
+      <w:bookmarkEnd w:id="28"/>
     </w:p>
     <w:p>
       <w:pPr>
@@ -295,7 +314,7 @@
       <w:pPr>
         <w:pStyle w:val="BodyText"/>
       </w:pPr>
-      <w:hyperlink r:id="rId28">
+      <w:hyperlink r:id="rId29">
         <w:r>
           <w:rPr>
             <w:rStyle w:val="Hyperlink"/>
@@ -444,7 +463,7 @@
       <w:r>
         <w:t xml:space="preserve"> </w:t>
       </w:r>
-      <w:hyperlink r:id="rId29">
+      <w:hyperlink r:id="rId30">
         <w:r>
           <w:rPr>
             <w:rStyle w:val="Hyperlink"/>
@@ -495,7 +514,7 @@
     </w:p>
     <w:p>
       <w:pPr>
-        <w:pStyle w:val="BodyText"/>
+        <w:pStyle w:val="CaptionedFigure"/>
       </w:pPr>
       <w:r>
         <w:drawing>
@@ -513,7 +532,7 @@
                     </pic:cNvPicPr>
                   </pic:nvPicPr>
                   <pic:blipFill>
-                    <a:blip r:embed="rId30"/>
+                    <a:blip r:embed="rId31"/>
                     <a:stretch>
                       <a:fillRect/>
                     </a:stretch>
@@ -539,16 +558,26 @@
           </wp:inline>
         </w:drawing>
       </w:r>
-      <w:r>
-        <w:t xml:space="preserve"> </w:t>
-      </w:r>
+    </w:p>
+    <w:p>
+      <w:pPr>
+        <w:pStyle w:val="ImageCaption"/>
+      </w:pPr>
+      <w:r>
+        <w:t xml:space="preserve">Estimated current energy costs, post-improvement costs and % reduction for English dwellings</w:t>
+      </w:r>
+    </w:p>
+    <w:p>
+      <w:pPr>
+        <w:pStyle w:val="BlockText"/>
+      </w:pPr>
       <w:r>
         <w:t xml:space="preserve">Figure 1: Estimated current energy costs, post-improvement costs and % reduction for English dwellings (EHS 2018, own calculations, see Table below for detail)</w:t>
       </w:r>
     </w:p>
     <w:p>
       <w:pPr>
-        <w:pStyle w:val="BodyText"/>
+        <w:pStyle w:val="FirstParagraph"/>
       </w:pPr>
       <w:r>
         <w:t xml:space="preserve">Remember the £3.8bn</w:t>
@@ -556,7 +585,7 @@
       <w:r>
         <w:t xml:space="preserve"> </w:t>
       </w:r>
-      <w:hyperlink r:id="rId23">
+      <w:hyperlink r:id="rId24">
         <w:r>
           <w:rPr>
             <w:rStyle w:val="Hyperlink"/>
@@ -596,7 +625,7 @@
       <w:r>
         <w:t xml:space="preserve"> </w:t>
       </w:r>
-      <w:hyperlink r:id="rId31">
+      <w:hyperlink r:id="rId32">
         <w:r>
           <w:rPr>
             <w:rStyle w:val="Hyperlink"/>
@@ -615,11 +644,11 @@
       <w:pPr>
         <w:pStyle w:val="Heading1"/>
       </w:pPr>
-      <w:bookmarkStart w:id="32" w:name="in-sum"/>
+      <w:bookmarkStart w:id="33" w:name="in-sum"/>
       <w:r>
         <w:t xml:space="preserve">In sum</w:t>
       </w:r>
-      <w:bookmarkEnd w:id="32"/>
+      <w:bookmarkEnd w:id="33"/>
     </w:p>
     <w:p>
       <w:pPr>
@@ -639,7 +668,7 @@
       <w:r>
         <w:t xml:space="preserve"> </w:t>
       </w:r>
-      <w:hyperlink r:id="rId33">
+      <w:hyperlink r:id="rId34">
         <w:r>
           <w:rPr>
             <w:rStyle w:val="Hyperlink"/>
@@ -692,7 +721,7 @@
       <w:r>
         <w:t xml:space="preserve"> </w:t>
       </w:r>
-      <w:hyperlink r:id="rId34">
+      <w:hyperlink r:id="rId35">
         <w:r>
           <w:rPr>
             <w:rStyle w:val="Hyperlink"/>
@@ -724,7 +753,7 @@
       <w:r>
         <w:t xml:space="preserve"> </w:t>
       </w:r>
-      <w:hyperlink r:id="rId35">
+      <w:hyperlink r:id="rId36">
         <w:r>
           <w:rPr>
             <w:rStyle w:val="Hyperlink"/>
@@ -741,7 +770,7 @@
       <w:r>
         <w:t xml:space="preserve"> </w:t>
       </w:r>
-      <w:hyperlink r:id="rId36">
+      <w:hyperlink r:id="rId37">
         <w:r>
           <w:rPr>
             <w:rStyle w:val="Hyperlink"/>
@@ -757,11 +786,11 @@
       <w:pPr>
         <w:pStyle w:val="Heading1"/>
       </w:pPr>
-      <w:bookmarkStart w:id="37" w:name="but-are-we-barking-up-the-wrong-tree"/>
+      <w:bookmarkStart w:id="38" w:name="but-are-we-barking-up-the-wrong-tree"/>
       <w:r>
         <w:t xml:space="preserve">But are we barking up the wrong tree?</w:t>
       </w:r>
-      <w:bookmarkEnd w:id="37"/>
+      <w:bookmarkEnd w:id="38"/>
     </w:p>
     <w:p>
       <w:pPr>
@@ -773,7 +802,7 @@
       <w:r>
         <w:t xml:space="preserve"> </w:t>
       </w:r>
-      <w:hyperlink r:id="rId38">
+      <w:hyperlink r:id="rId39">
         <w:r>
           <w:rPr>
             <w:rStyle w:val="Hyperlink"/>
@@ -818,7 +847,7 @@
       <w:r>
         <w:t xml:space="preserve">Intriguingly this is exactly what N</w:t>
       </w:r>
-      <w:hyperlink r:id="rId39">
+      <w:hyperlink r:id="rId40">
         <w:r>
           <w:rPr>
             <w:rStyle w:val="Hyperlink"/>
@@ -837,11 +866,11 @@
       <w:pPr>
         <w:pStyle w:val="Heading1"/>
       </w:pPr>
-      <w:bookmarkStart w:id="40" w:name="detailed-tables"/>
+      <w:bookmarkStart w:id="41" w:name="detailed-tables"/>
       <w:r>
         <w:t xml:space="preserve">Detailed tables</w:t>
       </w:r>
-      <w:bookmarkEnd w:id="40"/>
+      <w:bookmarkEnd w:id="41"/>
     </w:p>
     <w:p>
       <w:pPr>
@@ -853,7 +882,7 @@
       <w:r>
         <w:t xml:space="preserve"> </w:t>
       </w:r>
-      <w:hyperlink r:id="rId41">
+      <w:hyperlink r:id="rId42">
         <w:r>
           <w:rPr>
             <w:rStyle w:val="Hyperlink"/>
@@ -888,7 +917,7 @@
                     </pic:cNvPicPr>
                   </pic:nvPicPr>
                   <pic:blipFill>
-                    <a:blip r:embed="rId42"/>
+                    <a:blip r:embed="rId43"/>
                     <a:stretch>
                       <a:fillRect/>
                     </a:stretch>
@@ -951,7 +980,7 @@
                     </pic:cNvPicPr>
                   </pic:nvPicPr>
                   <pic:blipFill>
-                    <a:blip r:embed="rId43"/>
+                    <a:blip r:embed="rId44"/>
                     <a:stretch>
                       <a:fillRect/>
                     </a:stretch>
@@ -1014,7 +1043,7 @@
                     </pic:cNvPicPr>
                   </pic:nvPicPr>
                   <pic:blipFill>
-                    <a:blip r:embed="rId44"/>
+                    <a:blip r:embed="rId45"/>
                     <a:stretch>
                       <a:fillRect/>
                     </a:stretch>
@@ -1061,11 +1090,11 @@
       <w:pPr>
         <w:pStyle w:val="Heading1"/>
       </w:pPr>
-      <w:bookmarkStart w:id="45" w:name="r-packages-used"/>
+      <w:bookmarkStart w:id="46" w:name="r-packages-used"/>
       <w:r>
         <w:t xml:space="preserve">R packages used</w:t>
       </w:r>
-      <w:bookmarkEnd w:id="45"/>
+      <w:bookmarkEnd w:id="46"/>
     </w:p>
     <w:p>
       <w:pPr>
@@ -1125,14 +1154,14 @@
       <w:pPr>
         <w:pStyle w:val="Heading1"/>
       </w:pPr>
-      <w:bookmarkStart w:id="46" w:name="references"/>
+      <w:bookmarkStart w:id="47" w:name="references"/>
       <w:r>
         <w:t xml:space="preserve">References</w:t>
       </w:r>
-      <w:bookmarkEnd w:id="46"/>
-    </w:p>
-    <w:bookmarkStart w:id="53" w:name="refs"/>
-    <w:bookmarkStart w:id="48" w:name="ref-rmarkdown"/>
+      <w:bookmarkEnd w:id="47"/>
+    </w:p>
+    <w:bookmarkStart w:id="54" w:name="refs"/>
+    <w:bookmarkStart w:id="49" w:name="ref-rmarkdown"/>
     <w:p>
       <w:pPr>
         <w:pStyle w:val="Bibliography"/>
@@ -1155,7 +1184,7 @@
       <w:r>
         <w:t xml:space="preserve"> </w:t>
       </w:r>
-      <w:hyperlink r:id="rId47">
+      <w:hyperlink r:id="rId48">
         <w:r>
           <w:rPr>
             <w:rStyle w:val="Hyperlink"/>
@@ -1167,8 +1196,8 @@
         <w:t xml:space="preserve">.</w:t>
       </w:r>
     </w:p>
-    <w:bookmarkEnd w:id="48"/>
-    <w:bookmarkStart w:id="50" w:name="ref-bookdown"/>
+    <w:bookmarkEnd w:id="49"/>
+    <w:bookmarkStart w:id="51" w:name="ref-bookdown"/>
     <w:p>
       <w:pPr>
         <w:pStyle w:val="Bibliography"/>
@@ -1191,7 +1220,7 @@
       <w:r>
         <w:t xml:space="preserve"> </w:t>
       </w:r>
-      <w:hyperlink r:id="rId49">
+      <w:hyperlink r:id="rId50">
         <w:r>
           <w:rPr>
             <w:rStyle w:val="Hyperlink"/>
@@ -1203,8 +1232,8 @@
         <w:t xml:space="preserve">.</w:t>
       </w:r>
     </w:p>
-    <w:bookmarkEnd w:id="50"/>
-    <w:bookmarkStart w:id="52" w:name="ref-knitr"/>
+    <w:bookmarkEnd w:id="51"/>
+    <w:bookmarkStart w:id="53" w:name="ref-knitr"/>
     <w:p>
       <w:pPr>
         <w:pStyle w:val="Bibliography"/>
@@ -1227,7 +1256,7 @@
       <w:r>
         <w:t xml:space="preserve"> </w:t>
       </w:r>
-      <w:hyperlink r:id="rId51">
+      <w:hyperlink r:id="rId52">
         <w:r>
           <w:rPr>
             <w:rStyle w:val="Hyperlink"/>
@@ -1239,8 +1268,8 @@
         <w:t xml:space="preserve">.</w:t>
       </w:r>
     </w:p>
-    <w:bookmarkEnd w:id="52"/>
     <w:bookmarkEnd w:id="53"/>
+    <w:bookmarkEnd w:id="54"/>
     <w:sectPr/>
   </w:body>
 </w:document>

</xml_diff>